<commit_message>
adding updated datasets file
</commit_message>
<xml_diff>
--- a/Datasets Overview.docx
+++ b/Datasets Overview.docx
@@ -245,11 +245,6 @@
     </w:p>
     <w:p>
       <w:pPr>
-        <w:ind w:firstLine="720"/>
-      </w:pPr>
-    </w:p>
-    <w:p>
-      <w:pPr>
         <w:rPr>
           <w:b/>
           <w:bCs/>
@@ -262,7 +257,25 @@
           <w:bCs/>
           <w:u w:val="single"/>
         </w:rPr>
-        <w:t>MoonChart 2009</w:t>
+        <w:br w:type="page"/>
+      </w:r>
+    </w:p>
+    <w:p>
+      <w:pPr>
+        <w:rPr>
+          <w:b/>
+          <w:bCs/>
+          <w:u w:val="single"/>
+        </w:rPr>
+      </w:pPr>
+      <w:r>
+        <w:rPr>
+          <w:b/>
+          <w:bCs/>
+          <w:u w:val="single"/>
+        </w:rPr>
+        <w:lastRenderedPageBreak/>
+        <w:t>Kansas City Crime Data</w:t>
       </w:r>
     </w:p>
     <w:p>
@@ -272,45 +285,118 @@
       </w:r>
       <w:r>
         <w:tab/>
-        <w:t>Date</w:t>
-      </w:r>
-    </w:p>
-    <w:p>
-      <w:r>
-        <w:tab/>
-      </w:r>
-      <w:r>
-        <w:tab/>
-      </w:r>
-      <w:r>
-        <w:tab/>
-        <w:t>Time</w:t>
-      </w:r>
-    </w:p>
-    <w:p>
-      <w:r>
-        <w:tab/>
-      </w:r>
-      <w:r>
-        <w:tab/>
-      </w:r>
-      <w:r>
-        <w:tab/>
-        <w:t>Moon Type</w:t>
-      </w:r>
-    </w:p>
-    <w:p>
-      <w:r>
-        <w:tab/>
-      </w:r>
-      <w:r>
-        <w:tab/>
-      </w:r>
-      <w:r>
-        <w:tab/>
-        <w:t>Sign</w:t>
-      </w:r>
-    </w:p>
+        <w:t>Report_No</w:t>
+      </w:r>
+    </w:p>
+    <w:p>
+      <w:r>
+        <w:tab/>
+      </w:r>
+      <w:r>
+        <w:tab/>
+      </w:r>
+      <w:r>
+        <w:tab/>
+        <w:t>Reported Date</w:t>
+      </w:r>
+    </w:p>
+    <w:p>
+      <w:r>
+        <w:tab/>
+      </w:r>
+      <w:r>
+        <w:tab/>
+      </w:r>
+      <w:r>
+        <w:tab/>
+        <w:t>Reported Time</w:t>
+      </w:r>
+    </w:p>
+    <w:p>
+      <w:r>
+        <w:tab/>
+      </w:r>
+      <w:r>
+        <w:tab/>
+      </w:r>
+      <w:r>
+        <w:tab/>
+        <w:t>From_Date</w:t>
+      </w:r>
+    </w:p>
+    <w:p>
+      <w:r>
+        <w:tab/>
+      </w:r>
+      <w:r>
+        <w:tab/>
+      </w:r>
+      <w:r>
+        <w:tab/>
+        <w:t>From Time</w:t>
+      </w:r>
+    </w:p>
+    <w:p>
+      <w:r>
+        <w:tab/>
+      </w:r>
+      <w:r>
+        <w:tab/>
+      </w:r>
+      <w:r>
+        <w:tab/>
+        <w:t>To Date</w:t>
+      </w:r>
+    </w:p>
+    <w:p>
+      <w:r>
+        <w:tab/>
+      </w:r>
+      <w:r>
+        <w:tab/>
+      </w:r>
+      <w:r>
+        <w:tab/>
+        <w:t>To Time</w:t>
+      </w:r>
+    </w:p>
+    <w:p>
+      <w:r>
+        <w:tab/>
+      </w:r>
+      <w:r>
+        <w:tab/>
+      </w:r>
+      <w:r>
+        <w:tab/>
+        <w:t># Offense</w:t>
+      </w:r>
+    </w:p>
+    <w:p>
+      <w:r>
+        <w:tab/>
+      </w:r>
+      <w:r>
+        <w:tab/>
+      </w:r>
+      <w:r>
+        <w:tab/>
+        <w:t>IBRS</w:t>
+      </w:r>
+    </w:p>
+    <w:p>
+      <w:r>
+        <w:tab/>
+      </w:r>
+      <w:r>
+        <w:tab/>
+      </w:r>
+      <w:r>
+        <w:tab/>
+        <w:t>Description</w:t>
+      </w:r>
+    </w:p>
+    <w:p/>
     <w:p>
       <w:pPr>
         <w:ind w:firstLine="720"/>
@@ -320,92 +406,13 @@
       </w:r>
       <w:r>
         <w:tab/>
-        <w:t>All</w:t>
-      </w:r>
-    </w:p>
-    <w:p/>
-    <w:p>
-      <w:pPr>
-        <w:rPr>
-          <w:b/>
-          <w:bCs/>
-          <w:u w:val="single"/>
-        </w:rPr>
-      </w:pPr>
-      <w:r>
-        <w:rPr>
-          <w:b/>
-          <w:bCs/>
-          <w:u w:val="single"/>
-        </w:rPr>
-        <w:br w:type="page"/>
-      </w:r>
-    </w:p>
-    <w:p>
-      <w:pPr>
-        <w:rPr>
-          <w:b/>
-          <w:bCs/>
-          <w:u w:val="single"/>
-        </w:rPr>
-      </w:pPr>
-      <w:r>
-        <w:rPr>
-          <w:b/>
-          <w:bCs/>
-          <w:u w:val="single"/>
-        </w:rPr>
-        <w:lastRenderedPageBreak/>
-        <w:t>Kansas City Crime Data</w:t>
-      </w:r>
-    </w:p>
-    <w:p>
-      <w:r>
-        <w:tab/>
-        <w:t xml:space="preserve">Columns: </w:t>
-      </w:r>
-      <w:r>
-        <w:tab/>
-        <w:t>Report_No</w:t>
-      </w:r>
-    </w:p>
-    <w:p>
-      <w:r>
-        <w:tab/>
-      </w:r>
-      <w:r>
-        <w:tab/>
-      </w:r>
-      <w:r>
-        <w:tab/>
-        <w:t>Reported Date</w:t>
-      </w:r>
-    </w:p>
-    <w:p>
-      <w:r>
-        <w:tab/>
-      </w:r>
-      <w:r>
-        <w:tab/>
-      </w:r>
-      <w:r>
-        <w:tab/>
-        <w:t>Reported Time</w:t>
-      </w:r>
-    </w:p>
-    <w:p>
-      <w:r>
-        <w:tab/>
-      </w:r>
-      <w:r>
-        <w:tab/>
-      </w:r>
-      <w:r>
-        <w:tab/>
-        <w:t>From_Date</w:t>
-      </w:r>
-    </w:p>
-    <w:p>
+        <w:t>From Date</w:t>
+      </w:r>
+    </w:p>
+    <w:p>
+      <w:r>
+        <w:tab/>
+      </w:r>
       <w:r>
         <w:tab/>
       </w:r>
@@ -426,46 +433,16 @@
       </w:r>
       <w:r>
         <w:tab/>
-        <w:t>To Date</w:t>
-      </w:r>
-    </w:p>
-    <w:p>
-      <w:r>
-        <w:tab/>
-      </w:r>
-      <w:r>
-        <w:tab/>
-      </w:r>
-      <w:r>
-        <w:tab/>
-        <w:t>To Time</w:t>
-      </w:r>
-    </w:p>
-    <w:p>
-      <w:r>
-        <w:tab/>
-      </w:r>
-      <w:r>
-        <w:tab/>
-      </w:r>
-      <w:r>
-        <w:tab/>
-        <w:t># Offense</w:t>
-      </w:r>
-    </w:p>
-    <w:p>
-      <w:r>
-        <w:tab/>
-      </w:r>
-      <w:r>
-        <w:tab/>
-      </w:r>
-      <w:r>
-        <w:tab/>
-        <w:t>IBRS</w:t>
-      </w:r>
-    </w:p>
-    <w:p>
+      </w:r>
+      <w:r>
+        <w:tab/>
+        <w:t>Report_No (unique identifier)</w:t>
+      </w:r>
+    </w:p>
+    <w:p>
+      <w:r>
+        <w:tab/>
+      </w:r>
       <w:r>
         <w:tab/>
       </w:r>
@@ -477,77 +454,36 @@
         <w:t>Description</w:t>
       </w:r>
     </w:p>
-    <w:p/>
-    <w:p>
-      <w:pPr>
-        <w:ind w:firstLine="720"/>
-      </w:pPr>
-      <w:r>
-        <w:t>Important Columns:</w:t>
-      </w:r>
-      <w:r>
-        <w:tab/>
-        <w:t>From Date</w:t>
-      </w:r>
-    </w:p>
-    <w:p>
-      <w:r>
-        <w:tab/>
-      </w:r>
-      <w:r>
-        <w:tab/>
-      </w:r>
-      <w:r>
-        <w:tab/>
-      </w:r>
-      <w:r>
-        <w:tab/>
-        <w:t>From Time</w:t>
-      </w:r>
-    </w:p>
-    <w:p>
-      <w:r>
-        <w:tab/>
-      </w:r>
-      <w:r>
-        <w:tab/>
-      </w:r>
-      <w:r>
-        <w:tab/>
-      </w:r>
-      <w:r>
-        <w:tab/>
-        <w:t>Report_No (unique identifier)</w:t>
-      </w:r>
-    </w:p>
-    <w:p>
-      <w:r>
-        <w:tab/>
-      </w:r>
-      <w:r>
-        <w:tab/>
-      </w:r>
-      <w:r>
-        <w:tab/>
-      </w:r>
-      <w:r>
-        <w:tab/>
-        <w:t>Description</w:t>
-      </w:r>
-    </w:p>
-    <w:p>
-      <w:r>
-        <w:tab/>
-      </w:r>
-      <w:r>
-        <w:tab/>
-      </w:r>
-      <w:r>
-        <w:tab/>
-      </w:r>
-      <w:r>
-        <w:tab/>
-        <w:t>Firearms used?</w:t>
+    <w:p>
+      <w:r>
+        <w:tab/>
+      </w:r>
+      <w:r>
+        <w:tab/>
+      </w:r>
+      <w:r>
+        <w:tab/>
+      </w:r>
+      <w:r>
+        <w:tab/>
+        <w:t>Firearms used</w:t>
+      </w:r>
+    </w:p>
+    <w:p>
+      <w:r>
+        <w:tab/>
+      </w:r>
+      <w:r>
+        <w:tab/>
+      </w:r>
+      <w:r>
+        <w:tab/>
+      </w:r>
+      <w:r>
+        <w:tab/>
+      </w:r>
+      <w:r>
+        <w:t>Crime Type</w:t>
       </w:r>
     </w:p>
     <w:p/>
@@ -1508,6 +1444,7 @@
           <w:szCs w:val="23"/>
           <w:shd w:val="clear" w:color="auto" w:fill="FFFFFF"/>
         </w:rPr>
+        <w:lastRenderedPageBreak/>
         <w:drawing>
           <wp:inline distT="0" distB="0" distL="0" distR="0" wp14:anchorId="13AD1295" wp14:editId="36F919F2">
             <wp:extent cx="209550" cy="209550"/>
@@ -1615,7 +1552,6 @@
           <w:szCs w:val="23"/>
           <w:shd w:val="clear" w:color="auto" w:fill="FFFFFF"/>
         </w:rPr>
-        <w:lastRenderedPageBreak/>
         <w:drawing>
           <wp:inline distT="0" distB="0" distL="0" distR="0" wp14:anchorId="71AE931A" wp14:editId="009E7327">
             <wp:extent cx="209550" cy="209550"/>

</xml_diff>